<commit_message>
Update Math 466 Project 2 Write Up.docx
Corrected spelling/grammar errors and added some vocab
</commit_message>
<xml_diff>
--- a/Project2/Math 466 Project 2 Write Up.docx
+++ b/Project2/Math 466 Project 2 Write Up.docx
@@ -3,16 +3,8 @@
 <w:document xmlns:wpc="http://schemas.microsoft.com/office/word/2010/wordprocessingCanvas" xmlns:cx="http://schemas.microsoft.com/office/drawing/2014/chartex" xmlns:cx1="http://schemas.microsoft.com/office/drawing/2015/9/8/chartex" xmlns:cx2="http://schemas.microsoft.com/office/drawing/2015/10/21/chartex" xmlns:cx3="http://schemas.microsoft.com/office/drawing/2016/5/9/chartex" xmlns:cx4="http://schemas.microsoft.com/office/drawing/2016/5/10/chartex" xmlns:cx5="http://schemas.microsoft.com/office/drawing/2016/5/11/chartex" xmlns:cx6="http://schemas.microsoft.com/office/drawing/2016/5/12/chartex" xmlns:cx7="http://schemas.microsoft.com/office/drawing/2016/5/13/chartex" xmlns:cx8="http://schemas.microsoft.com/office/drawing/2016/5/14/chartex" xmlns:mc="http://schemas.openxmlformats.org/markup-compatibility/2006" xmlns:aink="http://schemas.microsoft.com/office/drawing/2016/ink" xmlns:am3d="http://schemas.microsoft.com/office/drawing/2017/model3d" xmlns:o="urn:schemas-microsoft-com:office:office" xmlns:r="http://schemas.openxmlformats.org/officeDocument/2006/relationships" xmlns:m="http://schemas.openxmlformats.org/officeDocument/2006/math" xmlns:v="urn:schemas-microsoft-com:vml" xmlns:wp14="http://schemas.microsoft.com/office/word/2010/wordprocessingDrawing" xmlns:wp="http://schemas.openxmlformats.org/drawingml/2006/wordprocessingDrawing" xmlns:w10="urn:schemas-microsoft-com:office:word" xmlns:w="http://schemas.openxmlformats.org/wordprocessingml/2006/main" xmlns:w14="http://schemas.microsoft.com/office/word/2010/wordml" xmlns:w15="http://schemas.microsoft.com/office/word/2012/wordml" xmlns:w16cex="http://schemas.microsoft.com/office/word/2018/wordml/cex" xmlns:w16cid="http://schemas.microsoft.com/office/word/2016/wordml/cid" xmlns:w16="http://schemas.microsoft.com/office/word/2018/wordml" xmlns:w16sdtdh="http://schemas.microsoft.com/office/word/2020/wordml/sdtdatahash" xmlns:w16se="http://schemas.microsoft.com/office/word/2015/wordml/symex" xmlns:wpg="http://schemas.microsoft.com/office/word/2010/wordprocessingGroup" xmlns:wpi="http://schemas.microsoft.com/office/word/2010/wordprocessingInk" xmlns:wne="http://schemas.microsoft.com/office/word/2006/wordml" xmlns:wps="http://schemas.microsoft.com/office/word/2010/wordprocessingShape" mc:Ignorable="w14 w15 w16se w16cid w16 w16cex w16sdtdh wp14">
   <w:body>
     <w:p>
-      <w:proofErr w:type="spellStart"/>
-      <w:r>
-        <w:t>d</w:t>
-      </w:r>
-      <w:r>
-        <w:t>Class</w:t>
-      </w:r>
-      <w:proofErr w:type="spellEnd"/>
-      <w:r>
-        <w:t>: MATH 466 Numerical Methods</w:t>
+      <w:r>
+        <w:t>Class: MATH 466 Numerical Methods</w:t>
       </w:r>
     </w:p>
     <w:p>
@@ -410,7 +402,16 @@
         <w:t xml:space="preserve">norms approach zero as </w:t>
       </w:r>
       <w:r>
-        <w:t>iterate through the operation.</w:t>
+        <w:t xml:space="preserve">it </w:t>
+      </w:r>
+      <w:r>
+        <w:t>iterate</w:t>
+      </w:r>
+      <w:r>
+        <w:t>s</w:t>
+      </w:r>
+      <w:r>
+        <w:t xml:space="preserve"> through the operation.</w:t>
       </w:r>
     </w:p>
     <w:p>
@@ -570,7 +571,19 @@
         <w:t xml:space="preserve">In this section we calculate </w:t>
       </w:r>
       <w:r>
-        <w:t>plot, on a logarithmic scale, sequential delta values. This, if a line, shows that we have a</w:t>
+        <w:t xml:space="preserve">plot, on a logarithmic scale, sequential delta values. </w:t>
+      </w:r>
+      <w:r>
+        <w:t>If the graph is linear</w:t>
+      </w:r>
+      <w:r>
+        <w:t xml:space="preserve">, </w:t>
+      </w:r>
+      <w:r>
+        <w:t xml:space="preserve">it </w:t>
+      </w:r>
+      <w:r>
+        <w:t>shows that we have a</w:t>
       </w:r>
       <w:r>
         <w:t xml:space="preserve"> </w:t>
@@ -1039,7 +1052,19 @@
         <w:rPr>
           <w:rFonts w:eastAsiaTheme="minorEastAsia"/>
         </w:rPr>
-        <w:t>In this section we found that some of the eigenvalues of A are negative and some of them are imaginary. In P we see that all the eigenvalues are positive and real.</w:t>
+        <w:t xml:space="preserve">In this section we found that some of the eigenvalues of A are negative and some of them are imaginary. In </w:t>
+      </w:r>
+      <w:r>
+        <w:rPr>
+          <w:rFonts w:eastAsiaTheme="minorEastAsia"/>
+        </w:rPr>
+        <w:t xml:space="preserve">the matrix </w:t>
+      </w:r>
+      <w:r>
+        <w:rPr>
+          <w:rFonts w:eastAsiaTheme="minorEastAsia"/>
+        </w:rPr>
+        <w:t>P we see that all the eigenvalues are positive and real.</w:t>
       </w:r>
     </w:p>
     <w:p>

</xml_diff>